<commit_message>
Fix some code and complete report
</commit_message>
<xml_diff>
--- a/Document/Report_SearchEngine_20127446.docx
+++ b/Document/Report_SearchEngine_20127446.docx
@@ -726,7 +726,17 @@
           <w:szCs w:val="28"/>
           <w:lang w:val="en-US"/>
         </w:rPr>
-        <w:t>16</w:t>
+        <w:t>2</w:t>
+      </w:r>
+      <w:r>
+        <w:rPr>
+          <w:i/>
+          <w:iCs/>
+          <w:sz w:val="28"/>
+          <w:szCs w:val="28"/>
+          <w:lang w:val="en-US"/>
+        </w:rPr>
+        <w:t>2</w:t>
       </w:r>
       <w:r>
         <w:rPr>
@@ -838,7 +848,7 @@
         </w:rPr>
         <w:fldChar w:fldCharType="separate"/>
       </w:r>
-      <w:hyperlink w:anchor="_Toc137890696" w:history="1">
+      <w:hyperlink w:anchor="_Toc138288428" w:history="1">
         <w:r>
           <w:rPr>
             <w:rStyle w:val="Hyperlink"/>
@@ -861,7 +871,7 @@
           <w:rPr>
             <w:webHidden/>
           </w:rPr>
-          <w:instrText xml:space="preserve"> PAGEREF _Toc137890696 \h </w:instrText>
+          <w:instrText xml:space="preserve"> PAGEREF _Toc138288428 \h </w:instrText>
         </w:r>
         <w:r>
           <w:rPr>
@@ -904,7 +914,7 @@
           <w14:ligatures w14:val="standardContextual"/>
         </w:rPr>
       </w:pPr>
-      <w:hyperlink w:anchor="_Toc137890697" w:history="1">
+      <w:hyperlink w:anchor="_Toc138288429" w:history="1">
         <w:r>
           <w:rPr>
             <w:rStyle w:val="Hyperlink"/>
@@ -927,7 +937,7 @@
           <w:rPr>
             <w:webHidden/>
           </w:rPr>
-          <w:instrText xml:space="preserve"> PAGEREF _Toc137890697 \h </w:instrText>
+          <w:instrText xml:space="preserve"> PAGEREF _Toc138288429 \h </w:instrText>
         </w:r>
         <w:r>
           <w:rPr>
@@ -970,7 +980,7 @@
           <w14:ligatures w14:val="standardContextual"/>
         </w:rPr>
       </w:pPr>
-      <w:hyperlink w:anchor="_Toc137890698" w:history="1">
+      <w:hyperlink w:anchor="_Toc138288430" w:history="1">
         <w:r>
           <w:rPr>
             <w:rStyle w:val="Hyperlink"/>
@@ -993,7 +1003,7 @@
           <w:rPr>
             <w:webHidden/>
           </w:rPr>
-          <w:instrText xml:space="preserve"> PAGEREF _Toc137890698 \h </w:instrText>
+          <w:instrText xml:space="preserve"> PAGEREF _Toc138288430 \h </w:instrText>
         </w:r>
         <w:r>
           <w:rPr>
@@ -1036,12 +1046,12 @@
           <w14:ligatures w14:val="standardContextual"/>
         </w:rPr>
       </w:pPr>
-      <w:hyperlink w:anchor="_Toc137890699" w:history="1">
+      <w:hyperlink w:anchor="_Toc138288431" w:history="1">
         <w:r>
           <w:rPr>
             <w:rStyle w:val="Hyperlink"/>
           </w:rPr>
-          <w:t>IV. ANALYZE AND IMPROVEMENT</w:t>
+          <w:t>IV. EVALUATE SYSTEM</w:t>
         </w:r>
         <w:r>
           <w:rPr>
@@ -1059,7 +1069,7 @@
           <w:rPr>
             <w:webHidden/>
           </w:rPr>
-          <w:instrText xml:space="preserve"> PAGEREF _Toc137890699 \h </w:instrText>
+          <w:instrText xml:space="preserve"> PAGEREF _Toc138288431 \h </w:instrText>
         </w:r>
         <w:r>
           <w:rPr>
@@ -1101,12 +1111,12 @@
           <w14:ligatures w14:val="standardContextual"/>
         </w:rPr>
       </w:pPr>
-      <w:hyperlink w:anchor="_Toc137890700" w:history="1">
+      <w:hyperlink w:anchor="_Toc138288432" w:history="1">
         <w:r>
           <w:rPr>
             <w:rStyle w:val="Hyperlink"/>
           </w:rPr>
-          <w:t>1. Analyze result</w:t>
+          <w:t>1. Evaluate Precision</w:t>
         </w:r>
         <w:r>
           <w:rPr>
@@ -1124,7 +1134,7 @@
           <w:rPr>
             <w:webHidden/>
           </w:rPr>
-          <w:instrText xml:space="preserve"> PAGEREF _Toc137890700 \h </w:instrText>
+          <w:instrText xml:space="preserve"> PAGEREF _Toc138288432 \h </w:instrText>
         </w:r>
         <w:r>
           <w:rPr>
@@ -1141,7 +1151,7 @@
           <w:rPr>
             <w:webHidden/>
           </w:rPr>
-          <w:t>2</w:t>
+          <w:t>3</w:t>
         </w:r>
         <w:r>
           <w:rPr>
@@ -1166,12 +1176,12 @@
           <w14:ligatures w14:val="standardContextual"/>
         </w:rPr>
       </w:pPr>
-      <w:hyperlink w:anchor="_Toc137890701" w:history="1">
+      <w:hyperlink w:anchor="_Toc138288433" w:history="1">
         <w:r>
           <w:rPr>
             <w:rStyle w:val="Hyperlink"/>
           </w:rPr>
-          <w:t>2. Direction for improvement</w:t>
+          <w:t>2. Evaluate Recall Metric</w:t>
         </w:r>
         <w:r>
           <w:rPr>
@@ -1189,7 +1199,7 @@
           <w:rPr>
             <w:webHidden/>
           </w:rPr>
-          <w:instrText xml:space="preserve"> PAGEREF _Toc137890701 \h </w:instrText>
+          <w:instrText xml:space="preserve"> PAGEREF _Toc138288433 \h </w:instrText>
         </w:r>
         <w:r>
           <w:rPr>
@@ -1206,7 +1216,72 @@
           <w:rPr>
             <w:webHidden/>
           </w:rPr>
-          <w:t>2</w:t>
+          <w:t>3</w:t>
+        </w:r>
+        <w:r>
+          <w:rPr>
+            <w:webHidden/>
+          </w:rPr>
+          <w:fldChar w:fldCharType="end"/>
+        </w:r>
+      </w:hyperlink>
+    </w:p>
+    <w:p>
+      <w:pPr>
+        <w:pStyle w:val="TOC2"/>
+        <w:tabs>
+          <w:tab w:val="right" w:leader="dot" w:pos="9628"/>
+        </w:tabs>
+        <w:rPr>
+          <w:rFonts w:asciiTheme="minorHAnsi" w:hAnsiTheme="minorHAnsi"/>
+          <w:b w:val="0"/>
+          <w:kern w:val="2"/>
+          <w:sz w:val="22"/>
+          <w:lang w:val="en-US" w:eastAsia="zh-CN"/>
+          <w14:ligatures w14:val="standardContextual"/>
+        </w:rPr>
+      </w:pPr>
+      <w:hyperlink w:anchor="_Toc138288434" w:history="1">
+        <w:r>
+          <w:rPr>
+            <w:rStyle w:val="Hyperlink"/>
+          </w:rPr>
+          <w:t>3. Đánh giá</w:t>
+        </w:r>
+        <w:r>
+          <w:rPr>
+            <w:webHidden/>
+          </w:rPr>
+          <w:tab/>
+        </w:r>
+        <w:r>
+          <w:rPr>
+            <w:webHidden/>
+          </w:rPr>
+          <w:fldChar w:fldCharType="begin"/>
+        </w:r>
+        <w:r>
+          <w:rPr>
+            <w:webHidden/>
+          </w:rPr>
+          <w:instrText xml:space="preserve"> PAGEREF _Toc138288434 \h </w:instrText>
+        </w:r>
+        <w:r>
+          <w:rPr>
+            <w:webHidden/>
+          </w:rPr>
+        </w:r>
+        <w:r>
+          <w:rPr>
+            <w:webHidden/>
+          </w:rPr>
+          <w:fldChar w:fldCharType="separate"/>
+        </w:r>
+        <w:r>
+          <w:rPr>
+            <w:webHidden/>
+          </w:rPr>
+          <w:t>3</w:t>
         </w:r>
         <w:r>
           <w:rPr>
@@ -1232,12 +1307,12 @@
           <w14:ligatures w14:val="standardContextual"/>
         </w:rPr>
       </w:pPr>
-      <w:hyperlink w:anchor="_Toc137890702" w:history="1">
+      <w:hyperlink w:anchor="_Toc138288435" w:history="1">
         <w:r>
           <w:rPr>
             <w:rStyle w:val="Hyperlink"/>
           </w:rPr>
-          <w:t>V. REFERENCE</w:t>
+          <w:t>V. ANALYZE AND IMPROVEMENT</w:t>
         </w:r>
         <w:r>
           <w:rPr>
@@ -1255,7 +1330,7 @@
           <w:rPr>
             <w:webHidden/>
           </w:rPr>
-          <w:instrText xml:space="preserve"> PAGEREF _Toc137890702 \h </w:instrText>
+          <w:instrText xml:space="preserve"> PAGEREF _Toc138288435 \h </w:instrText>
         </w:r>
         <w:r>
           <w:rPr>
@@ -1272,7 +1347,203 @@
           <w:rPr>
             <w:webHidden/>
           </w:rPr>
-          <w:t>3</w:t>
+          <w:t>4</w:t>
+        </w:r>
+        <w:r>
+          <w:rPr>
+            <w:webHidden/>
+          </w:rPr>
+          <w:fldChar w:fldCharType="end"/>
+        </w:r>
+      </w:hyperlink>
+    </w:p>
+    <w:p>
+      <w:pPr>
+        <w:pStyle w:val="TOC2"/>
+        <w:tabs>
+          <w:tab w:val="right" w:leader="dot" w:pos="9628"/>
+        </w:tabs>
+        <w:rPr>
+          <w:rFonts w:asciiTheme="minorHAnsi" w:hAnsiTheme="minorHAnsi"/>
+          <w:b w:val="0"/>
+          <w:kern w:val="2"/>
+          <w:sz w:val="22"/>
+          <w:lang w:val="en-US" w:eastAsia="zh-CN"/>
+          <w14:ligatures w14:val="standardContextual"/>
+        </w:rPr>
+      </w:pPr>
+      <w:hyperlink w:anchor="_Toc138288436" w:history="1">
+        <w:r>
+          <w:rPr>
+            <w:rStyle w:val="Hyperlink"/>
+          </w:rPr>
+          <w:t>1. Analyze result</w:t>
+        </w:r>
+        <w:r>
+          <w:rPr>
+            <w:webHidden/>
+          </w:rPr>
+          <w:tab/>
+        </w:r>
+        <w:r>
+          <w:rPr>
+            <w:webHidden/>
+          </w:rPr>
+          <w:fldChar w:fldCharType="begin"/>
+        </w:r>
+        <w:r>
+          <w:rPr>
+            <w:webHidden/>
+          </w:rPr>
+          <w:instrText xml:space="preserve"> PAGEREF _Toc138288436 \h </w:instrText>
+        </w:r>
+        <w:r>
+          <w:rPr>
+            <w:webHidden/>
+          </w:rPr>
+        </w:r>
+        <w:r>
+          <w:rPr>
+            <w:webHidden/>
+          </w:rPr>
+          <w:fldChar w:fldCharType="separate"/>
+        </w:r>
+        <w:r>
+          <w:rPr>
+            <w:webHidden/>
+          </w:rPr>
+          <w:t>4</w:t>
+        </w:r>
+        <w:r>
+          <w:rPr>
+            <w:webHidden/>
+          </w:rPr>
+          <w:fldChar w:fldCharType="end"/>
+        </w:r>
+      </w:hyperlink>
+    </w:p>
+    <w:p>
+      <w:pPr>
+        <w:pStyle w:val="TOC2"/>
+        <w:tabs>
+          <w:tab w:val="right" w:leader="dot" w:pos="9628"/>
+        </w:tabs>
+        <w:rPr>
+          <w:rFonts w:asciiTheme="minorHAnsi" w:hAnsiTheme="minorHAnsi"/>
+          <w:b w:val="0"/>
+          <w:kern w:val="2"/>
+          <w:sz w:val="22"/>
+          <w:lang w:val="en-US" w:eastAsia="zh-CN"/>
+          <w14:ligatures w14:val="standardContextual"/>
+        </w:rPr>
+      </w:pPr>
+      <w:hyperlink w:anchor="_Toc138288437" w:history="1">
+        <w:r>
+          <w:rPr>
+            <w:rStyle w:val="Hyperlink"/>
+          </w:rPr>
+          <w:t>2. Direction for improvement</w:t>
+        </w:r>
+        <w:r>
+          <w:rPr>
+            <w:webHidden/>
+          </w:rPr>
+          <w:tab/>
+        </w:r>
+        <w:r>
+          <w:rPr>
+            <w:webHidden/>
+          </w:rPr>
+          <w:fldChar w:fldCharType="begin"/>
+        </w:r>
+        <w:r>
+          <w:rPr>
+            <w:webHidden/>
+          </w:rPr>
+          <w:instrText xml:space="preserve"> PAGEREF _Toc138288437 \h </w:instrText>
+        </w:r>
+        <w:r>
+          <w:rPr>
+            <w:webHidden/>
+          </w:rPr>
+        </w:r>
+        <w:r>
+          <w:rPr>
+            <w:webHidden/>
+          </w:rPr>
+          <w:fldChar w:fldCharType="separate"/>
+        </w:r>
+        <w:r>
+          <w:rPr>
+            <w:webHidden/>
+          </w:rPr>
+          <w:t>4</w:t>
+        </w:r>
+        <w:r>
+          <w:rPr>
+            <w:webHidden/>
+          </w:rPr>
+          <w:fldChar w:fldCharType="end"/>
+        </w:r>
+      </w:hyperlink>
+    </w:p>
+    <w:p>
+      <w:pPr>
+        <w:pStyle w:val="TOC1"/>
+        <w:tabs>
+          <w:tab w:val="right" w:leader="dot" w:pos="9628"/>
+        </w:tabs>
+        <w:rPr>
+          <w:rFonts w:asciiTheme="minorHAnsi" w:hAnsiTheme="minorHAnsi"/>
+          <w:b w:val="0"/>
+          <w:color w:val="auto"/>
+          <w:kern w:val="2"/>
+          <w:sz w:val="22"/>
+          <w:lang w:val="en-US" w:eastAsia="zh-CN"/>
+          <w14:ligatures w14:val="standardContextual"/>
+        </w:rPr>
+      </w:pPr>
+      <w:hyperlink w:anchor="_Toc138288438" w:history="1">
+        <w:r>
+          <w:rPr>
+            <w:rStyle w:val="Hyperlink"/>
+          </w:rPr>
+          <w:t>VI. REFERENCE</w:t>
+        </w:r>
+        <w:r>
+          <w:rPr>
+            <w:webHidden/>
+          </w:rPr>
+          <w:tab/>
+        </w:r>
+        <w:r>
+          <w:rPr>
+            <w:webHidden/>
+          </w:rPr>
+          <w:fldChar w:fldCharType="begin"/>
+        </w:r>
+        <w:r>
+          <w:rPr>
+            <w:webHidden/>
+          </w:rPr>
+          <w:instrText xml:space="preserve"> PAGEREF _Toc138288438 \h </w:instrText>
+        </w:r>
+        <w:r>
+          <w:rPr>
+            <w:webHidden/>
+          </w:rPr>
+        </w:r>
+        <w:r>
+          <w:rPr>
+            <w:webHidden/>
+          </w:rPr>
+          <w:fldChar w:fldCharType="separate"/>
+        </w:r>
+        <w:r>
+          <w:rPr>
+            <w:webHidden/>
+          </w:rPr>
+          <w:t>4</w:t>
         </w:r>
         <w:r>
           <w:rPr>
@@ -1334,7 +1605,7 @@
       <w:pPr>
         <w:pStyle w:val="A1"/>
       </w:pPr>
-      <w:bookmarkStart w:id="0" w:name="_Toc137890696"/>
+      <w:bookmarkStart w:id="0" w:name="_Toc138288428"/>
       <w:r>
         <w:lastRenderedPageBreak/>
         <w:t>THÔNG TIN SINH VIÊN</w:t>
@@ -1537,7 +1808,7 @@
       <w:pPr>
         <w:pStyle w:val="A1"/>
       </w:pPr>
-      <w:bookmarkStart w:id="1" w:name="_Toc137890697"/>
+      <w:bookmarkStart w:id="1" w:name="_Toc138288429"/>
       <w:r>
         <w:t>ĐÁNH GIÁ MỨC ĐỘ HOÀN THÀNH</w:t>
       </w:r>
@@ -1747,7 +2018,13 @@
               <w:rPr>
                 <w:lang w:val="en-US"/>
               </w:rPr>
-              <w:t>0%</w:t>
+              <w:t>100</w:t>
+            </w:r>
+            <w:r>
+              <w:rPr>
+                <w:lang w:val="en-US"/>
+              </w:rPr>
+              <w:t>%</w:t>
             </w:r>
           </w:p>
         </w:tc>
@@ -1825,7 +2102,7 @@
       <w:pPr>
         <w:pStyle w:val="A1"/>
       </w:pPr>
-      <w:bookmarkStart w:id="2" w:name="_Toc137890698"/>
+      <w:bookmarkStart w:id="2" w:name="_Toc138288430"/>
       <w:r>
         <w:t>CÁCH CHẠY SOURCE CODE</w:t>
       </w:r>
@@ -1945,7 +2222,15 @@
           <w:bCs/>
           <w:lang w:val="en-US"/>
         </w:rPr>
-        <w:t>Mở terminal, gõ command để chạy chương trình ‘py SearchEngine_20127446.py’</w:t>
+        <w:t xml:space="preserve">Mở terminal, gõ command để chạy chương trình </w:t>
+      </w:r>
+      <w:r>
+        <w:rPr>
+          <w:b/>
+          <w:bCs/>
+          <w:lang w:val="en-US"/>
+        </w:rPr>
+        <w:t>‘py SearchEngine_20127446.py’</w:t>
       </w:r>
     </w:p>
     <w:p>
@@ -1998,6 +2283,69 @@
     </w:p>
     <w:p>
       <w:pPr>
+        <w:ind w:firstLine="0"/>
+        <w:rPr>
+          <w:lang w:val="en-US"/>
+        </w:rPr>
+      </w:pPr>
+      <w:r>
+        <w:rPr>
+          <w:lang w:val="en-US"/>
+        </w:rPr>
+        <w:t>Lưu ý: cần kiểm tra đường dẫn của file .txt và sửa đúng đường dẫn trước khi chạy.</w:t>
+      </w:r>
+    </w:p>
+    <w:p>
+      <w:pPr>
+        <w:ind w:firstLine="0"/>
+        <w:rPr>
+          <w:lang w:val="en-US"/>
+        </w:rPr>
+      </w:pPr>
+      <w:r>
+        <w:rPr>
+          <w:lang w:val="en-US"/>
+        </w:rPr>
+        <w:lastRenderedPageBreak/>
+        <w:drawing>
+          <wp:inline distT="0" distB="0" distL="0" distR="0" wp14:anchorId="3E392051" wp14:editId="3099A3EF">
+            <wp:extent cx="4473328" cy="518205"/>
+            <wp:effectExtent l="0" t="0" r="3810" b="0"/>
+            <wp:docPr id="1858176838" name="Picture 1"/>
+            <wp:cNvGraphicFramePr>
+              <a:graphicFrameLocks xmlns:a="http://schemas.openxmlformats.org/drawingml/2006/main" noChangeAspect="1"/>
+            </wp:cNvGraphicFramePr>
+            <a:graphic xmlns:a="http://schemas.openxmlformats.org/drawingml/2006/main">
+              <a:graphicData uri="http://schemas.openxmlformats.org/drawingml/2006/picture">
+                <pic:pic xmlns:pic="http://schemas.openxmlformats.org/drawingml/2006/picture">
+                  <pic:nvPicPr>
+                    <pic:cNvPr id="1858176838" name=""/>
+                    <pic:cNvPicPr/>
+                  </pic:nvPicPr>
+                  <pic:blipFill>
+                    <a:blip r:embed="rId11"/>
+                    <a:stretch>
+                      <a:fillRect/>
+                    </a:stretch>
+                  </pic:blipFill>
+                  <pic:spPr>
+                    <a:xfrm>
+                      <a:off x="0" y="0"/>
+                      <a:ext cx="4473328" cy="518205"/>
+                    </a:xfrm>
+                    <a:prstGeom prst="rect">
+                      <a:avLst/>
+                    </a:prstGeom>
+                  </pic:spPr>
+                </pic:pic>
+              </a:graphicData>
+            </a:graphic>
+          </wp:inline>
+        </w:drawing>
+      </w:r>
+    </w:p>
+    <w:p>
+      <w:pPr>
         <w:pStyle w:val="ListParagraph"/>
         <w:numPr>
           <w:ilvl w:val="0"/>
@@ -2054,7 +2402,6 @@
         <w:rPr>
           <w:lang w:val="en-US"/>
         </w:rPr>
-        <w:lastRenderedPageBreak/>
         <w:drawing>
           <wp:inline distT="0" distB="0" distL="0" distR="0" wp14:anchorId="5D2F2D08" wp14:editId="75DF728E">
             <wp:extent cx="4000847" cy="2156647"/>
@@ -2071,7 +2418,7 @@
                     <pic:cNvPicPr/>
                   </pic:nvPicPr>
                   <pic:blipFill>
-                    <a:blip r:embed="rId11"/>
+                    <a:blip r:embed="rId12"/>
                     <a:stretch>
                       <a:fillRect/>
                     </a:stretch>
@@ -2142,7 +2489,7 @@
                     <pic:cNvPicPr/>
                   </pic:nvPicPr>
                   <pic:blipFill>
-                    <a:blip r:embed="rId12"/>
+                    <a:blip r:embed="rId13"/>
                     <a:stretch>
                       <a:fillRect/>
                     </a:stretch>
@@ -2190,7 +2537,7 @@
                     <pic:cNvPicPr/>
                   </pic:nvPicPr>
                   <pic:blipFill>
-                    <a:blip r:embed="rId13"/>
+                    <a:blip r:embed="rId14"/>
                     <a:stretch>
                       <a:fillRect/>
                     </a:stretch>
@@ -2215,7 +2562,307 @@
       <w:pPr>
         <w:pStyle w:val="A1"/>
       </w:pPr>
-      <w:bookmarkStart w:id="3" w:name="_Toc137890699"/>
+      <w:bookmarkStart w:id="3" w:name="_Toc138288431"/>
+      <w:r>
+        <w:t>EVALUATE SYSTEM</w:t>
+      </w:r>
+      <w:bookmarkEnd w:id="3"/>
+    </w:p>
+    <w:p>
+      <w:pPr>
+        <w:rPr>
+          <w:lang w:val="en-US"/>
+        </w:rPr>
+      </w:pPr>
+      <w:r>
+        <w:t>Trong ví dụ này ta</w:t>
+      </w:r>
+      <w:r>
+        <w:rPr>
+          <w:lang w:val="en-US"/>
+        </w:rPr>
+        <w:t xml:space="preserve"> kiểm tra hệ thống với cụm từ “Trăm năm”.</w:t>
+      </w:r>
+    </w:p>
+    <w:p>
+      <w:pPr>
+        <w:rPr>
+          <w:lang w:val="en-US"/>
+        </w:rPr>
+      </w:pPr>
+      <w:r>
+        <w:rPr>
+          <w:lang w:val="en-US"/>
+        </w:rPr>
+        <w:t>Kết quả trả về:</w:t>
+      </w:r>
+    </w:p>
+    <w:p>
+      <w:pPr>
+        <w:rPr>
+          <w:lang w:val="en-US"/>
+        </w:rPr>
+      </w:pPr>
+      <w:r>
+        <w:lastRenderedPageBreak/>
+        <w:drawing>
+          <wp:inline distT="0" distB="0" distL="0" distR="0" wp14:anchorId="642260E1" wp14:editId="15EB84FD">
+            <wp:extent cx="3322608" cy="1707028"/>
+            <wp:effectExtent l="0" t="0" r="0" b="7620"/>
+            <wp:docPr id="748113384" name="Picture 748113384"/>
+            <wp:cNvGraphicFramePr>
+              <a:graphicFrameLocks xmlns:a="http://schemas.openxmlformats.org/drawingml/2006/main" noChangeAspect="1"/>
+            </wp:cNvGraphicFramePr>
+            <a:graphic xmlns:a="http://schemas.openxmlformats.org/drawingml/2006/main">
+              <a:graphicData uri="http://schemas.openxmlformats.org/drawingml/2006/picture">
+                <pic:pic xmlns:pic="http://schemas.openxmlformats.org/drawingml/2006/picture">
+                  <pic:nvPicPr>
+                    <pic:cNvPr id="1847738403" name=""/>
+                    <pic:cNvPicPr/>
+                  </pic:nvPicPr>
+                  <pic:blipFill>
+                    <a:blip r:embed="rId15"/>
+                    <a:stretch>
+                      <a:fillRect/>
+                    </a:stretch>
+                  </pic:blipFill>
+                  <pic:spPr>
+                    <a:xfrm>
+                      <a:off x="0" y="0"/>
+                      <a:ext cx="3322608" cy="1707028"/>
+                    </a:xfrm>
+                    <a:prstGeom prst="rect">
+                      <a:avLst/>
+                    </a:prstGeom>
+                  </pic:spPr>
+                </pic:pic>
+              </a:graphicData>
+            </a:graphic>
+          </wp:inline>
+        </w:drawing>
+      </w:r>
+    </w:p>
+    <w:p>
+      <w:pPr>
+        <w:rPr>
+          <w:lang w:val="en-US"/>
+        </w:rPr>
+      </w:pPr>
+      <w:r>
+        <w:rPr>
+          <w:lang w:val="en-US"/>
+        </w:rPr>
+        <w:t>Số dòng chứa đúng cụm từ tìm kiếm là 7 dòng: 1, 183, 454, 562, 886, 1337, 3192.</w:t>
+      </w:r>
+    </w:p>
+    <w:p>
+      <w:pPr>
+        <w:rPr>
+          <w:lang w:val="en-US"/>
+        </w:rPr>
+      </w:pPr>
+      <w:r>
+        <w:rPr>
+          <w:lang w:val="en-US"/>
+        </w:rPr>
+        <w:t>Số dòng kết quả trả về là 10 dòng.</w:t>
+      </w:r>
+    </w:p>
+    <w:p>
+      <w:pPr>
+        <w:pStyle w:val="A2"/>
+      </w:pPr>
+      <w:bookmarkStart w:id="4" w:name="_Toc138288432"/>
+      <w:r>
+        <w:t>Evaluate Precision</w:t>
+      </w:r>
+      <w:bookmarkEnd w:id="4"/>
+    </w:p>
+    <w:p>
+      <w:r>
+        <w:t>Precision (độ chính xác): Precision đo lường tỷ lệ các kết quả tra cứu đúng so với tổng số kết quả tra cứu.</w:t>
+      </w:r>
+    </w:p>
+    <w:p>
+      <w:r>
+        <w:t>Precision = Số từ được tra cứu đúng / (Số từ được tra cứu đúng + Số từ được tra cứu sai)</w:t>
+      </w:r>
+    </w:p>
+    <w:p>
+      <w:pPr>
+        <w:rPr>
+          <w:lang w:val="en-US"/>
+        </w:rPr>
+      </w:pPr>
+      <w:r>
+        <w:rPr>
+          <w:lang w:val="en-US"/>
+        </w:rPr>
+        <w:t>Precision = 7/10 = 70%</w:t>
+      </w:r>
+    </w:p>
+    <w:p>
+      <w:pPr>
+        <w:pStyle w:val="A2"/>
+      </w:pPr>
+      <w:bookmarkStart w:id="5" w:name="_Toc138288433"/>
+      <w:r>
+        <w:t xml:space="preserve">Evaluate </w:t>
+      </w:r>
+      <w:r>
+        <w:t>Recall Metric</w:t>
+      </w:r>
+      <w:bookmarkEnd w:id="5"/>
+    </w:p>
+    <w:p>
+      <w:r>
+        <w:t>Recall (độ phủ sóng): Recall đo lường tỷ lệ các từ được tra cứu đúng so với tổng số từ thực sự cần tra cứu.</w:t>
+      </w:r>
+    </w:p>
+    <w:p>
+      <w:r>
+        <w:t>Recall = Số từ được tra cứu đúng / (Số từ được tra cứu đúng + Số từ bị bỏ sót)</w:t>
+      </w:r>
+    </w:p>
+    <w:p>
+      <w:pPr>
+        <w:rPr>
+          <w:lang w:val="en-US"/>
+        </w:rPr>
+      </w:pPr>
+      <w:r>
+        <w:rPr>
+          <w:lang w:val="en-US"/>
+        </w:rPr>
+        <w:t>Recall = 7/7 = 100%</w:t>
+      </w:r>
+    </w:p>
+    <w:p>
+      <w:pPr>
+        <w:pStyle w:val="A2"/>
+      </w:pPr>
+      <w:bookmarkStart w:id="6" w:name="_Toc138288434"/>
+      <w:r>
+        <w:t>Đánh giá</w:t>
+      </w:r>
+      <w:bookmarkEnd w:id="6"/>
+    </w:p>
+    <w:p>
+      <w:pPr>
+        <w:rPr>
+          <w:lang w:val="en-US"/>
+        </w:rPr>
+      </w:pPr>
+      <w:r>
+        <w:rPr>
+          <w:lang w:val="en-US"/>
+        </w:rPr>
+        <w:t xml:space="preserve">Do hệ thống chuyển đổi cụm từ tìm kiếm nhập vào thành các từ thường do hàm </w:t>
+      </w:r>
+      <w:r>
+        <w:rPr>
+          <w:b/>
+          <w:bCs/>
+          <w:color w:val="2F5496" w:themeColor="accent1" w:themeShade="BF"/>
+          <w:lang w:val="en-US"/>
+        </w:rPr>
+        <w:t>lower()</w:t>
+      </w:r>
+      <w:r>
+        <w:rPr>
+          <w:b/>
+          <w:bCs/>
+          <w:color w:val="2F5496" w:themeColor="accent1" w:themeShade="BF"/>
+          <w:lang w:val="en-US"/>
+        </w:rPr>
+        <w:t xml:space="preserve"> </w:t>
+      </w:r>
+      <w:r>
+        <w:rPr>
+          <w:lang w:val="en-US"/>
+        </w:rPr>
+        <w:t>nên kết quả trả về là tất cả các từ không phân biệt viết hoa hay viết thường.</w:t>
+      </w:r>
+    </w:p>
+    <w:p>
+      <w:pPr>
+        <w:rPr>
+          <w:lang w:val="en-US"/>
+        </w:rPr>
+      </w:pPr>
+      <w:r>
+        <w:rPr>
+          <w:lang w:val="en-US"/>
+        </w:rPr>
+        <w:t>Kết quả cho việc tìm cụm từ tương tự nhưng viết hoa một số ký tự:</w:t>
+      </w:r>
+    </w:p>
+    <w:p>
+      <w:pPr>
+        <w:rPr>
+          <w:lang w:val="en-US"/>
+        </w:rPr>
+      </w:pPr>
+      <w:r>
+        <w:rPr>
+          <w:lang w:val="en-US"/>
+        </w:rPr>
+        <w:drawing>
+          <wp:inline distT="0" distB="0" distL="0" distR="0" wp14:anchorId="3B9DCFFB" wp14:editId="304091AC">
+            <wp:extent cx="2827265" cy="1745131"/>
+            <wp:effectExtent l="0" t="0" r="0" b="7620"/>
+            <wp:docPr id="1259523764" name="Picture 1"/>
+            <wp:cNvGraphicFramePr>
+              <a:graphicFrameLocks xmlns:a="http://schemas.openxmlformats.org/drawingml/2006/main" noChangeAspect="1"/>
+            </wp:cNvGraphicFramePr>
+            <a:graphic xmlns:a="http://schemas.openxmlformats.org/drawingml/2006/main">
+              <a:graphicData uri="http://schemas.openxmlformats.org/drawingml/2006/picture">
+                <pic:pic xmlns:pic="http://schemas.openxmlformats.org/drawingml/2006/picture">
+                  <pic:nvPicPr>
+                    <pic:cNvPr id="1259523764" name=""/>
+                    <pic:cNvPicPr/>
+                  </pic:nvPicPr>
+                  <pic:blipFill>
+                    <a:blip r:embed="rId16"/>
+                    <a:stretch>
+                      <a:fillRect/>
+                    </a:stretch>
+                  </pic:blipFill>
+                  <pic:spPr>
+                    <a:xfrm>
+                      <a:off x="0" y="0"/>
+                      <a:ext cx="2827265" cy="1745131"/>
+                    </a:xfrm>
+                    <a:prstGeom prst="rect">
+                      <a:avLst/>
+                    </a:prstGeom>
+                  </pic:spPr>
+                </pic:pic>
+              </a:graphicData>
+            </a:graphic>
+          </wp:inline>
+        </w:drawing>
+      </w:r>
+    </w:p>
+    <w:p>
+      <w:pPr>
+        <w:rPr>
+          <w:lang w:val="en-US"/>
+        </w:rPr>
+      </w:pPr>
+      <w:r>
+        <w:rPr>
+          <w:lang w:val="en-US"/>
+        </w:rPr>
+        <w:lastRenderedPageBreak/>
+        <w:t>Do vậy nên Độ phủ (Recall) luôn đạt 100% nhưng Độ chính xác (Precision) không thể đạt 100% mà phụ thuộc vào số lượng từ đó so với tổng số từ bao gồm cả in hoa và không in hoa.</w:t>
+      </w:r>
+    </w:p>
+    <w:p>
+      <w:pPr>
+        <w:pStyle w:val="A1"/>
+      </w:pPr>
+      <w:bookmarkStart w:id="7" w:name="_Toc138288435"/>
       <w:r>
         <w:t>ANALY</w:t>
       </w:r>
@@ -2225,17 +2872,17 @@
       <w:r>
         <w:t>E AND IMPROVEMENT</w:t>
       </w:r>
-      <w:bookmarkEnd w:id="3"/>
+      <w:bookmarkEnd w:id="7"/>
     </w:p>
     <w:p>
       <w:pPr>
         <w:pStyle w:val="A2"/>
       </w:pPr>
-      <w:bookmarkStart w:id="4" w:name="_Toc137890700"/>
+      <w:bookmarkStart w:id="8" w:name="_Toc138288436"/>
       <w:r>
         <w:t>Analyze result</w:t>
       </w:r>
-      <w:bookmarkEnd w:id="4"/>
+      <w:bookmarkEnd w:id="8"/>
     </w:p>
     <w:p>
       <w:pPr>
@@ -2249,6 +2896,12 @@
         </w:rPr>
         <w:t>Thông qua kết quả tìm kiếm. Hệ thống có thể tìm từ đơn, hoặc các cụm từ, câu thơ một cách nhanh và chính xác.</w:t>
       </w:r>
+      <w:r>
+        <w:rPr>
+          <w:lang w:val="en-US"/>
+        </w:rPr>
+        <w:t xml:space="preserve"> Luôn cho ra tất cả các từ có thể trong văn bản.</w:t>
+      </w:r>
     </w:p>
     <w:p>
       <w:pPr>
@@ -2273,34 +2926,70 @@
         <w:rPr>
           <w:lang w:val="en-US"/>
         </w:rPr>
-        <w:t>Tuy nhiên hệ thống vẫn chưa được phát triển để tìm các từ không dấu, dính nhau.</w:t>
-      </w:r>
-    </w:p>
-    <w:p>
-      <w:pPr>
-        <w:rPr>
-          <w:lang w:val="en-US"/>
-        </w:rPr>
-      </w:pPr>
-      <w:r>
-        <w:rPr>
-          <w:lang w:val="en-US"/>
-        </w:rPr>
-        <w:t>VD: tram nam, tramnam, …</w:t>
+        <w:t>Tuy nhiên hệ thống vẫn chưa được phát triển để tìm các từ không dấu, dính nhau</w:t>
+      </w:r>
+      <w:r>
+        <w:rPr>
+          <w:lang w:val="en-US"/>
+        </w:rPr>
+        <w:t>, viết hoa, viết thường</w:t>
+      </w:r>
+      <w:r>
+        <w:rPr>
+          <w:lang w:val="en-US"/>
+        </w:rPr>
+        <w:t>.</w:t>
+      </w:r>
+    </w:p>
+    <w:p>
+      <w:pPr>
+        <w:rPr>
+          <w:lang w:val="en-US"/>
+        </w:rPr>
+      </w:pPr>
+      <w:r>
+        <w:rPr>
+          <w:lang w:val="en-US"/>
+        </w:rPr>
+        <w:t>VD: tram nam, tramnam</w:t>
+      </w:r>
+      <w:r>
+        <w:rPr>
+          <w:lang w:val="en-US"/>
+        </w:rPr>
+        <w:t>, tRăM NĂm</w:t>
+      </w:r>
+      <w:r>
+        <w:rPr>
+          <w:lang w:val="en-US"/>
+        </w:rPr>
+        <w:t>,</w:t>
+      </w:r>
+      <w:r>
+        <w:rPr>
+          <w:lang w:val="en-US"/>
+        </w:rPr>
+        <w:t xml:space="preserve"> Trăm năm,</w:t>
+      </w:r>
+      <w:r>
+        <w:rPr>
+          <w:lang w:val="en-US"/>
+        </w:rPr>
+        <w:t xml:space="preserve"> …</w:t>
       </w:r>
     </w:p>
     <w:p>
       <w:pPr>
         <w:pStyle w:val="A2"/>
       </w:pPr>
-      <w:bookmarkStart w:id="5" w:name="_Toc137890701"/>
+      <w:bookmarkStart w:id="9" w:name="_Toc138288437"/>
       <w:r>
         <w:t>D</w:t>
       </w:r>
       <w:r>
         <w:t>irection for improvement</w:t>
       </w:r>
-      <w:bookmarkEnd w:id="5"/>
+      <w:bookmarkEnd w:id="9"/>
     </w:p>
     <w:p>
       <w:pPr>
@@ -2325,7 +3014,6 @@
         <w:rPr>
           <w:lang w:val="en-US"/>
         </w:rPr>
-        <w:lastRenderedPageBreak/>
         <w:t>Có thể tìm các từ không dấu như: tram nam, nhung ngay,…</w:t>
       </w:r>
     </w:p>
@@ -2339,6 +3027,19 @@
         <w:rPr>
           <w:lang w:val="en-US"/>
         </w:rPr>
+        <w:t>Có thể phân biệt chữ hoa, chữ thường, chữ viết hoa sai cú pháp…</w:t>
+      </w:r>
+    </w:p>
+    <w:p>
+      <w:pPr>
+        <w:rPr>
+          <w:lang w:val="en-US"/>
+        </w:rPr>
+      </w:pPr>
+      <w:r>
+        <w:rPr>
+          <w:lang w:val="en-US"/>
+        </w:rPr>
         <w:t>Phát tri</w:t>
       </w:r>
       <w:r>
@@ -2357,8 +3058,15 @@
         <w:rPr>
           <w:lang w:val="en-US"/>
         </w:rPr>
-        <w:t xml:space="preserve">ngữ pháp như sai chính tả, hoặc gợi ý từ gần giống với những từ tìm kiếm không có kết quả. </w:t>
-      </w:r>
+        <w:t>ngữ pháp như sai chính tả, hoặc gợi ý từ gần giống với những từ tìm kiếm không có kết quả.</w:t>
+      </w:r>
+    </w:p>
+    <w:p>
+      <w:pPr>
+        <w:rPr>
+          <w:lang w:val="en-US"/>
+        </w:rPr>
+      </w:pPr>
       <w:r>
         <w:rPr>
           <w:lang w:val="en-US"/>
@@ -2381,21 +3089,27 @@
         <w:rPr>
           <w:lang w:val="en-US"/>
         </w:rPr>
-        <w:t>, hệ thống sẽ tự sửa lỗi chính tả và cho ra kết quả của “thảnh thơi”.</w:t>
+        <w:t>, hệ thống sẽ tự sửa lỗi chính tả và cho ra kết quả của “thảnh thơi”</w:t>
+      </w:r>
+      <w:r>
+        <w:rPr>
+          <w:lang w:val="en-US"/>
+        </w:rPr>
+        <w:t>, tìm từ “cáNh éN” sẽ sửa lỗi và tìm từ “cánh én”…</w:t>
       </w:r>
     </w:p>
     <w:p>
       <w:pPr>
         <w:pStyle w:val="A1"/>
       </w:pPr>
-      <w:bookmarkStart w:id="6" w:name="_Toc137890702"/>
+      <w:bookmarkStart w:id="10" w:name="_Toc138288438"/>
       <w:r>
         <w:t>REFERENCE</w:t>
       </w:r>
-      <w:bookmarkEnd w:id="6"/>
-    </w:p>
-    <w:p>
-      <w:hyperlink r:id="rId14" w:history="1">
+      <w:bookmarkEnd w:id="10"/>
+    </w:p>
+    <w:p>
+      <w:hyperlink r:id="rId17" w:history="1">
         <w:r>
           <w:rPr>
             <w:rStyle w:val="Hyperlink"/>
@@ -2405,7 +3119,7 @@
       </w:hyperlink>
     </w:p>
     <w:p>
-      <w:hyperlink r:id="rId15" w:history="1">
+      <w:hyperlink r:id="rId18" w:history="1">
         <w:r>
           <w:rPr>
             <w:rStyle w:val="Hyperlink"/>
@@ -2415,7 +3129,7 @@
       </w:hyperlink>
     </w:p>
     <w:p>
-      <w:hyperlink r:id="rId16" w:history="1">
+      <w:hyperlink r:id="rId19" w:history="1">
         <w:r>
           <w:rPr>
             <w:rStyle w:val="Hyperlink"/>
@@ -2425,8 +3139,8 @@
       </w:hyperlink>
     </w:p>
     <w:sectPr>
-      <w:headerReference w:type="default" r:id="rId17"/>
-      <w:footerReference w:type="default" r:id="rId18"/>
+      <w:headerReference w:type="default" r:id="rId20"/>
+      <w:footerReference w:type="default" r:id="rId21"/>
       <w:pgSz w:w="11906" w:h="16838" w:code="9"/>
       <w:pgMar w:top="1134" w:right="1134" w:bottom="1134" w:left="1134" w:header="720" w:footer="720" w:gutter="0"/>
       <w:pgNumType w:start="1"/>

</xml_diff>